<commit_message>
Added the functionallity for the Undone button and fixed some bugs
</commit_message>
<xml_diff>
--- a/planDocs/plan.docx
+++ b/planDocs/plan.docx
@@ -287,25 +287,7 @@
           <w:sz w:val="28"/>
           <w:szCs w:val="28"/>
         </w:rPr>
-        <w:t xml:space="preserve">every list has a number of </w:t>
-      </w:r>
-      <w:proofErr w:type="gramStart"/>
-      <w:r>
-        <w:rPr>
-          <w:rFonts w:ascii="Times New Roman" w:hAnsi="Times New Roman" w:cs="Times New Roman"/>
-          <w:sz w:val="28"/>
-          <w:szCs w:val="28"/>
-        </w:rPr>
-        <w:t>task</w:t>
-      </w:r>
-      <w:proofErr w:type="gramEnd"/>
-      <w:r>
-        <w:rPr>
-          <w:rFonts w:ascii="Times New Roman" w:hAnsi="Times New Roman" w:cs="Times New Roman"/>
-          <w:sz w:val="28"/>
-          <w:szCs w:val="28"/>
-        </w:rPr>
-        <w:t>, every task is added by the user</w:t>
+        <w:t>every list has a number of task, every task is added by the user</w:t>
       </w:r>
     </w:p>
     <w:p>
@@ -373,25 +355,7 @@
           <w:sz w:val="28"/>
           <w:szCs w:val="28"/>
         </w:rPr>
-        <w:t xml:space="preserve">every cell has the number of </w:t>
-      </w:r>
-      <w:proofErr w:type="gramStart"/>
-      <w:r>
-        <w:rPr>
-          <w:rFonts w:ascii="Times New Roman" w:hAnsi="Times New Roman" w:cs="Times New Roman"/>
-          <w:sz w:val="28"/>
-          <w:szCs w:val="28"/>
-        </w:rPr>
-        <w:t>task</w:t>
-      </w:r>
-      <w:proofErr w:type="gramEnd"/>
-      <w:r>
-        <w:rPr>
-          <w:rFonts w:ascii="Times New Roman" w:hAnsi="Times New Roman" w:cs="Times New Roman"/>
-          <w:sz w:val="28"/>
-          <w:szCs w:val="28"/>
-        </w:rPr>
-        <w:t xml:space="preserve"> allocated per day(if are any)</w:t>
+        <w:t>every cell has the number of task allocated per day(if are any)</w:t>
       </w:r>
     </w:p>
     <w:p>
@@ -449,12 +413,60 @@
         <w:jc w:val="both"/>
         <w:rPr>
           <w:rFonts w:ascii="Times New Roman" w:hAnsi="Times New Roman" w:cs="Times New Roman"/>
-          <w:b/>
-          <w:bCs/>
-          <w:sz w:val="32"/>
-          <w:szCs w:val="32"/>
-        </w:rPr>
-      </w:pPr>
+          <w:sz w:val="28"/>
+          <w:szCs w:val="28"/>
+        </w:rPr>
+      </w:pPr>
+      <w:r>
+        <w:rPr>
+          <w:rFonts w:ascii="Times New Roman" w:hAnsi="Times New Roman" w:cs="Times New Roman"/>
+          <w:sz w:val="28"/>
+          <w:szCs w:val="28"/>
+        </w:rPr>
+        <w:t xml:space="preserve">(1) </w:t>
+      </w:r>
+      <w:hyperlink r:id="rId5" w:history="1">
+        <w:r>
+          <w:rPr>
+            <w:rStyle w:val="Hyperlink"/>
+            <w:rFonts w:ascii="Times New Roman" w:hAnsi="Times New Roman" w:cs="Times New Roman"/>
+            <w:sz w:val="28"/>
+            <w:szCs w:val="28"/>
+          </w:rPr>
+          <w:t>https://react-native-async-storage.github.io/async-storage/docs/install</w:t>
+        </w:r>
+      </w:hyperlink>
+    </w:p>
+    <w:p>
+      <w:pPr>
+        <w:pStyle w:val="ListParagraph"/>
+        <w:numPr>
+          <w:ilvl w:val="0"/>
+          <w:numId w:val="9"/>
+        </w:numPr>
+        <w:jc w:val="both"/>
+        <w:rPr>
+          <w:rFonts w:ascii="Times New Roman" w:hAnsi="Times New Roman" w:cs="Times New Roman"/>
+          <w:sz w:val="28"/>
+          <w:szCs w:val="28"/>
+        </w:rPr>
+      </w:pPr>
+      <w:r>
+        <w:rPr>
+          <w:rFonts w:ascii="Times New Roman" w:hAnsi="Times New Roman" w:cs="Times New Roman"/>
+          <w:sz w:val="28"/>
+          <w:szCs w:val="28"/>
+        </w:rPr>
+        <w:t xml:space="preserve">(2) </w:t>
+      </w:r>
+      <w:r>
+        <w:rPr>
+          <w:rFonts w:ascii="Times New Roman" w:hAnsi="Times New Roman" w:cs="Times New Roman"/>
+          <w:sz w:val="28"/>
+          <w:szCs w:val="28"/>
+        </w:rPr>
+        <w:t>https://wix.github.io/react-native-ui-lib/docs/components/lists/Drawer</w:t>
+      </w:r>
     </w:p>
     <w:p>
       <w:pPr>
@@ -491,7 +503,7 @@
                     </pic:cNvPicPr>
                   </pic:nvPicPr>
                   <pic:blipFill rotWithShape="1">
-                    <a:blip r:embed="rId5">
+                    <a:blip r:embed="rId6">
                       <a:extLst>
                         <a:ext uri="{28A0092B-C50C-407E-A947-70E740481C1C}">
                           <a14:useLocalDpi xmlns:a14="http://schemas.microsoft.com/office/drawing/2010/main" val="0"/>
@@ -560,7 +572,7 @@
                     </pic:cNvPicPr>
                   </pic:nvPicPr>
                   <pic:blipFill rotWithShape="1">
-                    <a:blip r:embed="rId6">
+                    <a:blip r:embed="rId7">
                       <a:extLst>
                         <a:ext uri="{28A0092B-C50C-407E-A947-70E740481C1C}">
                           <a14:useLocalDpi xmlns:a14="http://schemas.microsoft.com/office/drawing/2010/main" val="0"/>
@@ -2091,6 +2103,29 @@
       <w:contextualSpacing/>
     </w:pPr>
   </w:style>
+  <w:style w:type="character" w:styleId="Hyperlink">
+    <w:name w:val="Hyperlink"/>
+    <w:basedOn w:val="DefaultParagraphFont"/>
+    <w:uiPriority w:val="99"/>
+    <w:unhideWhenUsed/>
+    <w:rsid w:val="002A4041"/>
+    <w:rPr>
+      <w:color w:val="0563C1" w:themeColor="hyperlink"/>
+      <w:u w:val="single"/>
+    </w:rPr>
+  </w:style>
+  <w:style w:type="character" w:styleId="UnresolvedMention">
+    <w:name w:val="Unresolved Mention"/>
+    <w:basedOn w:val="DefaultParagraphFont"/>
+    <w:uiPriority w:val="99"/>
+    <w:semiHidden/>
+    <w:unhideWhenUsed/>
+    <w:rsid w:val="002A4041"/>
+    <w:rPr>
+      <w:color w:val="605E5C"/>
+      <w:shd w:val="clear" w:color="auto" w:fill="E1DFDD"/>
+    </w:rPr>
+  </w:style>
 </w:styles>
 </file>
 

</xml_diff>